<commit_message>
updated scrum master for s4 cover
</commit_message>
<xml_diff>
--- a/docs/sprint4/s4_cover.docx
+++ b/docs/sprint4/s4_cover.docx
@@ -14,71 +14,68 @@
         </w:rPr>
       </w:pPr>
       <w:r>
-        <w:rPr/>
-      </w:r>
-    </w:p>
-    <w:p>
-      <w:pPr>
-        <w:pStyle w:val="Normal"/>
-        <w:jc w:val="center"/>
-        <w:rPr>
-          <w:rFonts w:ascii="Times New Roman" w:hAnsi="Times New Roman" w:cs="Times New Roman"/>
-          <w:sz w:val="36"/>
-          <w:szCs w:val="36"/>
-          <w:u w:val="single"/>
-        </w:rPr>
-      </w:pPr>
-      <w:r>
-        <w:rPr/>
-      </w:r>
-    </w:p>
-    <w:p>
-      <w:pPr>
-        <w:pStyle w:val="Normal"/>
-        <w:jc w:val="center"/>
-        <w:rPr>
-          <w:rFonts w:ascii="Times New Roman" w:hAnsi="Times New Roman" w:cs="Times New Roman"/>
-          <w:sz w:val="36"/>
-          <w:szCs w:val="36"/>
-          <w:u w:val="single"/>
-        </w:rPr>
-      </w:pPr>
-      <w:r>
-        <w:rPr/>
-      </w:r>
-    </w:p>
-    <w:p>
-      <w:pPr>
-        <w:pStyle w:val="Normal"/>
-        <w:jc w:val="center"/>
-        <w:rPr/>
-      </w:pPr>
-      <w:r>
-        <w:rPr>
-          <w:rFonts w:cs="Times New Roman" w:ascii="Times New Roman" w:hAnsi="Times New Roman"/>
-          <w:sz w:val="36"/>
-          <w:szCs w:val="36"/>
-          <w:u w:val="single"/>
-        </w:rPr>
-        <w:t xml:space="preserve">The Scrumbags – Sprint </w:t>
-      </w:r>
-      <w:r>
-        <w:rPr>
-          <w:rFonts w:cs="Times New Roman" w:ascii="Times New Roman" w:hAnsi="Times New Roman"/>
-          <w:sz w:val="36"/>
-          <w:szCs w:val="36"/>
-          <w:u w:val="single"/>
-        </w:rPr>
-        <w:t>4</w:t>
-      </w:r>
-      <w:r>
-        <w:rPr>
-          <w:rFonts w:cs="Times New Roman" w:ascii="Times New Roman" w:hAnsi="Times New Roman"/>
-          <w:sz w:val="36"/>
-          <w:szCs w:val="36"/>
-          <w:u w:val="single"/>
-        </w:rPr>
-        <w:t xml:space="preserve"> Deliverable</w:t>
+        <w:rPr>
+          <w:rFonts w:cs="Times New Roman" w:ascii="Times New Roman" w:hAnsi="Times New Roman"/>
+          <w:sz w:val="36"/>
+          <w:szCs w:val="36"/>
+          <w:u w:val="single"/>
+        </w:rPr>
+      </w:r>
+    </w:p>
+    <w:p>
+      <w:pPr>
+        <w:pStyle w:val="Normal"/>
+        <w:jc w:val="center"/>
+        <w:rPr>
+          <w:rFonts w:ascii="Times New Roman" w:hAnsi="Times New Roman" w:cs="Times New Roman"/>
+          <w:sz w:val="36"/>
+          <w:szCs w:val="36"/>
+          <w:u w:val="single"/>
+        </w:rPr>
+      </w:pPr>
+      <w:r>
+        <w:rPr>
+          <w:rFonts w:cs="Times New Roman" w:ascii="Times New Roman" w:hAnsi="Times New Roman"/>
+          <w:sz w:val="36"/>
+          <w:szCs w:val="36"/>
+          <w:u w:val="single"/>
+        </w:rPr>
+      </w:r>
+    </w:p>
+    <w:p>
+      <w:pPr>
+        <w:pStyle w:val="Normal"/>
+        <w:jc w:val="center"/>
+        <w:rPr>
+          <w:rFonts w:ascii="Times New Roman" w:hAnsi="Times New Roman" w:cs="Times New Roman"/>
+          <w:sz w:val="36"/>
+          <w:szCs w:val="36"/>
+          <w:u w:val="single"/>
+        </w:rPr>
+      </w:pPr>
+      <w:r>
+        <w:rPr>
+          <w:rFonts w:cs="Times New Roman" w:ascii="Times New Roman" w:hAnsi="Times New Roman"/>
+          <w:sz w:val="36"/>
+          <w:szCs w:val="36"/>
+          <w:u w:val="single"/>
+        </w:rPr>
+      </w:r>
+    </w:p>
+    <w:p>
+      <w:pPr>
+        <w:pStyle w:val="Normal"/>
+        <w:jc w:val="center"/>
+        <w:rPr/>
+      </w:pPr>
+      <w:r>
+        <w:rPr>
+          <w:rFonts w:cs="Times New Roman" w:ascii="Times New Roman" w:hAnsi="Times New Roman"/>
+          <w:sz w:val="36"/>
+          <w:szCs w:val="36"/>
+          <w:u w:val="single"/>
+        </w:rPr>
+        <w:t>The Scrumbags – Sprint 4 Deliverable</w:t>
       </w:r>
     </w:p>
     <w:p>
@@ -168,20 +165,32 @@
         <w:rPr>
           <w:rFonts w:cs="Times New Roman" w:ascii="Times New Roman" w:hAnsi="Times New Roman"/>
         </w:rPr>
-        <w:t>Nathan Ackerman – NathanAckerman</w:t>
-      </w:r>
-    </w:p>
-    <w:p>
-      <w:pPr>
-        <w:pStyle w:val="Normal"/>
-        <w:jc w:val="center"/>
-        <w:rPr/>
-      </w:pPr>
-      <w:r>
-        <w:rPr>
-          <w:rFonts w:cs="Times New Roman" w:ascii="Times New Roman" w:hAnsi="Times New Roman"/>
-        </w:rPr>
-        <w:t>Wei-Hao Chen (Scrum Master)  – yoshino0705</w:t>
+        <w:t xml:space="preserve">Nathan Ackerman  </w:t>
+      </w:r>
+      <w:r>
+        <w:rPr>
+          <w:rFonts w:cs="Times New Roman" w:ascii="Times New Roman" w:hAnsi="Times New Roman"/>
+        </w:rPr>
+        <w:t xml:space="preserve">(Scrum Master) </w:t>
+      </w:r>
+      <w:r>
+        <w:rPr>
+          <w:rFonts w:cs="Times New Roman" w:ascii="Times New Roman" w:hAnsi="Times New Roman"/>
+        </w:rPr>
+        <w:t>– NathanAckerman</w:t>
+      </w:r>
+    </w:p>
+    <w:p>
+      <w:pPr>
+        <w:pStyle w:val="Normal"/>
+        <w:jc w:val="center"/>
+        <w:rPr/>
+      </w:pPr>
+      <w:r>
+        <w:rPr>
+          <w:rFonts w:cs="Times New Roman" w:ascii="Times New Roman" w:hAnsi="Times New Roman"/>
+        </w:rPr>
+        <w:t>Wei-Hao Chen – yoshino0705</w:t>
       </w:r>
     </w:p>
     <w:p>
@@ -256,13 +265,7 @@
         <w:rPr>
           <w:rFonts w:cs="Times New Roman" w:ascii="Times New Roman" w:hAnsi="Times New Roman"/>
         </w:rPr>
-        <w:t>19</w:t>
-      </w:r>
-      <w:r>
-        <w:rPr>
-          <w:rFonts w:cs="Times New Roman" w:ascii="Times New Roman" w:hAnsi="Times New Roman"/>
-        </w:rPr>
-        <w:t>, 2017</w:t>
+        <w:t>19, 2017</w:t>
       </w:r>
     </w:p>
     <w:sectPr>
@@ -272,6 +275,7 @@
       <w:pgNumType w:fmt="decimal"/>
       <w:formProt w:val="false"/>
       <w:textDirection w:val="lrTb"/>
+      <w:docGrid w:type="default" w:linePitch="240" w:charSpace="4294961151"/>
     </w:sectPr>
   </w:body>
 </w:document>
@@ -283,15 +287,12 @@
     <w:rPrDefault>
       <w:rPr>
         <w:rFonts w:ascii="Liberation Serif" w:hAnsi="Liberation Serif" w:eastAsia="Noto Sans CJK SC Regular" w:cs="FreeSans"/>
-        <w:sz w:val="24"/>
         <w:szCs w:val="24"/>
         <w:lang w:val="en-US" w:eastAsia="zh-CN" w:bidi="hi-IN"/>
       </w:rPr>
     </w:rPrDefault>
     <w:pPrDefault>
-      <w:pPr>
-        <w:widowControl/>
-      </w:pPr>
+      <w:pPr/>
     </w:pPrDefault>
   </w:docDefaults>
   <w:style w:type="paragraph" w:styleId="Normal">
@@ -299,10 +300,12 @@
     <w:qFormat/>
     <w:pPr>
       <w:widowControl/>
+      <w:bidi w:val="0"/>
+      <w:jc w:val="left"/>
     </w:pPr>
     <w:rPr>
       <w:rFonts w:ascii="Liberation Serif" w:hAnsi="Liberation Serif" w:eastAsia="Noto Sans CJK SC Regular" w:cs="FreeSans"/>
-      <w:color w:val="auto"/>
+      <w:color w:val="00000A"/>
       <w:sz w:val="24"/>
       <w:szCs w:val="24"/>
       <w:lang w:val="en-US" w:eastAsia="zh-CN" w:bidi="hi-IN"/>

</xml_diff>